<commit_message>
Updated Team Project proposal document and notes.
</commit_message>
<xml_diff>
--- a/Documentation/CIT261 Team Project Proposal.docx
+++ b/Documentation/CIT261 Team Project Proposal.docx
@@ -107,10 +107,7 @@
         <w:ind w:left="1440"/>
       </w:pPr>
       <w:r>
-        <w:t>Update position dynamicall</w:t>
-      </w:r>
-      <w:r>
-        <w:t xml:space="preserve">y based on clock </w:t>
+        <w:t xml:space="preserve">Update position dynamically based on clock </w:t>
       </w:r>
       <w:proofErr w:type="spellStart"/>
       <w:r>
@@ -167,10 +164,7 @@
       </w:r>
       <w:proofErr w:type="gramEnd"/>
       <w:r>
-        <w:t>00003938  00000-0  66636-4</w:t>
-      </w:r>
-      <w:r>
-        <w:t xml:space="preserve"> 0  9995</w:t>
+        <w:t>00003938  00000-0  66636-4 0  9995</w:t>
       </w:r>
       <w:r>
         <w:br/>
@@ -235,11 +229,20 @@
       </w:r>
     </w:p>
     <w:p>
-      <w:r>
+      <w:pPr>
+        <w:rPr>
+          <w:sz w:val="32"/>
+        </w:rPr>
+      </w:pPr>
+      <w:r>
+        <w:rPr>
+          <w:sz w:val="32"/>
+        </w:rPr>
         <w:lastRenderedPageBreak/>
         <w:t>Satellite Position Calculator using TLE data</w:t>
       </w:r>
     </w:p>
+    <w:p/>
     <w:p>
       <w:r>
         <w:t xml:space="preserve">Project site: </w:t>
@@ -254,11 +257,15 @@
       </w:hyperlink>
     </w:p>
     <w:p>
-      <w:proofErr w:type="spellStart"/>
-      <w:r>
-        <w:t>Github</w:t>
-      </w:r>
-      <w:proofErr w:type="spellEnd"/>
+      <w:pPr>
+        <w:rPr>
+          <w:color w:val="1155CC"/>
+          <w:u w:val="single"/>
+        </w:rPr>
+      </w:pPr>
+      <w:r>
+        <w:t>GitHub</w:t>
+      </w:r>
       <w:r>
         <w:t xml:space="preserve"> Repo: </w:t>
       </w:r>
@@ -268,40 +275,315 @@
             <w:color w:val="1155CC"/>
             <w:u w:val="single"/>
           </w:rPr>
-          <w:t>https://github.com/MC</w:t>
+          <w:t>https://github.com/MCLifeLeader/CIT261Team</w:t>
         </w:r>
+      </w:hyperlink>
+    </w:p>
+    <w:p>
+      <w:r>
+        <w:t xml:space="preserve">Team </w:t>
+      </w:r>
+      <w:r>
+        <w:t>Video</w:t>
+      </w:r>
+      <w:r>
+        <w:t>s</w:t>
+      </w:r>
+      <w:r>
+        <w:t>:</w:t>
+      </w:r>
+      <w:r>
+        <w:t xml:space="preserve"> </w:t>
+      </w:r>
+      <w:hyperlink r:id="rId10" w:history="1">
         <w:r>
           <w:rPr>
-            <w:color w:val="1155CC"/>
-            <w:u w:val="single"/>
+            <w:rStyle w:val="Hyperlink"/>
           </w:rPr>
-          <w:t>L</w:t>
+          <w:t>https://drive.google.com/drive/folders/0B62hI9D6CJsvX0U3SlF1Ulh5MEU</w:t>
         </w:r>
+      </w:hyperlink>
+    </w:p>
+    <w:p>
+      <w:r>
+        <w:t xml:space="preserve">Team App Presentation Video: </w:t>
+      </w:r>
+      <w:hyperlink r:id="rId11" w:history="1">
         <w:r>
           <w:rPr>
-            <w:color w:val="1155CC"/>
-            <w:u w:val="single"/>
+            <w:rStyle w:val="Hyperlink"/>
           </w:rPr>
-          <w:t>ifeLeader/CIT261Team</w:t>
+          <w:t>https://drive.google.com/open?id=0B62hI9D6CJsvSGtTdFFFemVwVU0</w:t>
         </w:r>
       </w:hyperlink>
-    </w:p>
+      <w:r>
+        <w:t xml:space="preserve"> </w:t>
+      </w:r>
+      <w:bookmarkStart w:id="0" w:name="_GoBack"/>
+      <w:bookmarkEnd w:id="0"/>
+    </w:p>
+    <w:p/>
+    <w:p>
+      <w:r>
+        <w:t>Features:</w:t>
+      </w:r>
+    </w:p>
+    <w:p>
+      <w:pPr>
+        <w:pStyle w:val="ListParagraph"/>
+        <w:numPr>
+          <w:ilvl w:val="0"/>
+          <w:numId w:val="1"/>
+        </w:numPr>
+      </w:pPr>
+      <w:r>
+        <w:t>On first load it will request Location GPS coordinates from your local device</w:t>
+      </w:r>
+    </w:p>
+    <w:p>
+      <w:pPr>
+        <w:pStyle w:val="ListParagraph"/>
+        <w:numPr>
+          <w:ilvl w:val="0"/>
+          <w:numId w:val="1"/>
+        </w:numPr>
+      </w:pPr>
+      <w:r>
+        <w:t>Select various satellites in orbit</w:t>
+      </w:r>
+    </w:p>
+    <w:p>
+      <w:pPr>
+        <w:pStyle w:val="ListParagraph"/>
+        <w:numPr>
+          <w:ilvl w:val="0"/>
+          <w:numId w:val="1"/>
+        </w:numPr>
+      </w:pPr>
+      <w:r>
+        <w:t>Select several themed maps</w:t>
+      </w:r>
+    </w:p>
+    <w:p>
+      <w:pPr>
+        <w:pStyle w:val="ListParagraph"/>
+        <w:numPr>
+          <w:ilvl w:val="0"/>
+          <w:numId w:val="1"/>
+        </w:numPr>
+      </w:pPr>
+      <w:r>
+        <w:t>Manual Location GPS Coordinate entry box</w:t>
+      </w:r>
+    </w:p>
+    <w:p>
+      <w:pPr>
+        <w:pStyle w:val="ListParagraph"/>
+        <w:numPr>
+          <w:ilvl w:val="0"/>
+          <w:numId w:val="1"/>
+        </w:numPr>
+      </w:pPr>
+      <w:r>
+        <w:t>Manual select list for several countries and cities world wide</w:t>
+      </w:r>
+    </w:p>
+    <w:p>
+      <w:pPr>
+        <w:pStyle w:val="ListParagraph"/>
+        <w:numPr>
+          <w:ilvl w:val="0"/>
+          <w:numId w:val="1"/>
+        </w:numPr>
+      </w:pPr>
+      <w:r>
+        <w:t>TLE manual data entry</w:t>
+      </w:r>
+    </w:p>
+    <w:p>
+      <w:pPr>
+        <w:pStyle w:val="ListParagraph"/>
+        <w:numPr>
+          <w:ilvl w:val="0"/>
+          <w:numId w:val="1"/>
+        </w:numPr>
+      </w:pPr>
+      <w:r>
+        <w:t xml:space="preserve">Calculator Display output and calculations (Code by Jens T. </w:t>
+      </w:r>
+      <w:proofErr w:type="spellStart"/>
+      <w:r>
+        <w:t>Satre</w:t>
+      </w:r>
+      <w:proofErr w:type="spellEnd"/>
+      <w:r>
+        <w:t>)</w:t>
+      </w:r>
+    </w:p>
+    <w:p>
+      <w:pPr>
+        <w:pStyle w:val="ListParagraph"/>
+        <w:numPr>
+          <w:ilvl w:val="0"/>
+          <w:numId w:val="1"/>
+        </w:numPr>
+      </w:pPr>
+      <w:r>
+        <w:t xml:space="preserve">Display satellite travel trail on map (Having difficulty translating calculations to </w:t>
+      </w:r>
+      <w:proofErr w:type="spellStart"/>
+      <w:r>
+        <w:t>x,y</w:t>
+      </w:r>
+      <w:proofErr w:type="spellEnd"/>
+      <w:r>
+        <w:t xml:space="preserve"> plot on small map)</w:t>
+      </w:r>
+    </w:p>
+    <w:p>
+      <w:pPr>
+        <w:pStyle w:val="ListParagraph"/>
+        <w:numPr>
+          <w:ilvl w:val="0"/>
+          <w:numId w:val="1"/>
+        </w:numPr>
+      </w:pPr>
+      <w:r>
+        <w:t xml:space="preserve">Satellite moves on the page but does not move correctly. </w:t>
+      </w:r>
+    </w:p>
+    <w:p>
+      <w:pPr>
+        <w:pStyle w:val="ListParagraph"/>
+        <w:numPr>
+          <w:ilvl w:val="1"/>
+          <w:numId w:val="1"/>
+        </w:numPr>
+      </w:pPr>
+      <w:r>
+        <w:t>To fix we would need to break the map into 4 quadrants and adjust the plot math to pixel locations on the image. Satellite does move based on real time.</w:t>
+      </w:r>
+    </w:p>
+    <w:p>
+      <w:pPr>
+        <w:pStyle w:val="ListParagraph"/>
+        <w:numPr>
+          <w:ilvl w:val="1"/>
+          <w:numId w:val="1"/>
+        </w:numPr>
+      </w:pPr>
+      <w:r>
+        <w:t>You can see the update plot by looking at console.log();</w:t>
+      </w:r>
+    </w:p>
+    <w:p>
+      <w:pPr>
+        <w:pStyle w:val="ListParagraph"/>
+        <w:numPr>
+          <w:ilvl w:val="0"/>
+          <w:numId w:val="1"/>
+        </w:numPr>
+      </w:pPr>
+      <w:r>
+        <w:t>Functional Pages:</w:t>
+      </w:r>
+    </w:p>
+    <w:p>
+      <w:pPr>
+        <w:pStyle w:val="ListParagraph"/>
+        <w:numPr>
+          <w:ilvl w:val="1"/>
+          <w:numId w:val="1"/>
+        </w:numPr>
+      </w:pPr>
+      <w:hyperlink r:id="rId12" w:history="1">
+        <w:r>
+          <w:rPr>
+            <w:rStyle w:val="Hyperlink"/>
+          </w:rPr>
+          <w:t>http://mbcarey.com/web/cit261Team/index.html</w:t>
+        </w:r>
+      </w:hyperlink>
+    </w:p>
+    <w:p>
+      <w:pPr>
+        <w:pStyle w:val="ListParagraph"/>
+        <w:numPr>
+          <w:ilvl w:val="2"/>
+          <w:numId w:val="1"/>
+        </w:numPr>
+      </w:pPr>
+      <w:r>
+        <w:t>This is the main website and project</w:t>
+      </w:r>
+    </w:p>
+    <w:p>
+      <w:pPr>
+        <w:pStyle w:val="ListParagraph"/>
+        <w:numPr>
+          <w:ilvl w:val="1"/>
+          <w:numId w:val="1"/>
+        </w:numPr>
+      </w:pPr>
+      <w:hyperlink r:id="rId13" w:history="1">
+        <w:r>
+          <w:rPr>
+            <w:rStyle w:val="Hyperlink"/>
+          </w:rPr>
+          <w:t>http://mbcarey.com/web/cit261Team/line.html</w:t>
+        </w:r>
+      </w:hyperlink>
+      <w:r>
+        <w:t xml:space="preserve"> </w:t>
+      </w:r>
+    </w:p>
+    <w:p>
+      <w:pPr>
+        <w:pStyle w:val="ListParagraph"/>
+        <w:numPr>
+          <w:ilvl w:val="1"/>
+          <w:numId w:val="1"/>
+        </w:numPr>
+      </w:pPr>
+      <w:hyperlink r:id="rId14" w:history="1">
+        <w:r>
+          <w:rPr>
+            <w:rStyle w:val="Hyperlink"/>
+          </w:rPr>
+          <w:t>http://mbcarey.com/web/cit261Team/lineAnimation.html</w:t>
+        </w:r>
+      </w:hyperlink>
+    </w:p>
+    <w:p>
+      <w:pPr>
+        <w:pStyle w:val="ListParagraph"/>
+        <w:numPr>
+          <w:ilvl w:val="1"/>
+          <w:numId w:val="1"/>
+        </w:numPr>
+      </w:pPr>
+      <w:hyperlink r:id="rId15" w:history="1">
+        <w:r>
+          <w:rPr>
+            <w:rStyle w:val="Hyperlink"/>
+          </w:rPr>
+          <w:t>http://mbcarey.com/web/cit261Team/sine.html</w:t>
+        </w:r>
+      </w:hyperlink>
+      <w:r>
+        <w:t xml:space="preserve"> </w:t>
+      </w:r>
+    </w:p>
+    <w:p/>
+    <w:p/>
     <w:p>
       <w:r>
         <w:t xml:space="preserve">External Resource for calculator: </w:t>
       </w:r>
       <w:r>
-        <w:t xml:space="preserve">TLE Logic </w:t>
-      </w:r>
-      <w:proofErr w:type="spellStart"/>
-      <w:r>
-        <w:t>Referened</w:t>
-      </w:r>
-      <w:proofErr w:type="spellEnd"/>
-      <w:r>
-        <w:t xml:space="preserve"> from </w:t>
-      </w:r>
-      <w:hyperlink r:id="rId10" w:history="1">
+        <w:t xml:space="preserve">TLE Logic Referenced from </w:t>
+      </w:r>
+      <w:hyperlink r:id="rId16" w:history="1">
         <w:r>
           <w:rPr>
             <w:rStyle w:val="Hyperlink"/>
@@ -322,213 +604,6 @@
       <w:proofErr w:type="spellEnd"/>
     </w:p>
     <w:p/>
-    <w:p>
-      <w:r>
-        <w:t>Features:</w:t>
-      </w:r>
-    </w:p>
-    <w:p>
-      <w:pPr>
-        <w:pStyle w:val="ListParagraph"/>
-        <w:numPr>
-          <w:ilvl w:val="0"/>
-          <w:numId w:val="1"/>
-        </w:numPr>
-      </w:pPr>
-      <w:r>
-        <w:t>On first load it will request Location GPS coordinates from your local device</w:t>
-      </w:r>
-    </w:p>
-    <w:p>
-      <w:pPr>
-        <w:pStyle w:val="ListParagraph"/>
-        <w:numPr>
-          <w:ilvl w:val="0"/>
-          <w:numId w:val="1"/>
-        </w:numPr>
-      </w:pPr>
-      <w:r>
-        <w:t>Select various satellites in orbit</w:t>
-      </w:r>
-    </w:p>
-    <w:p>
-      <w:pPr>
-        <w:pStyle w:val="ListParagraph"/>
-        <w:numPr>
-          <w:ilvl w:val="0"/>
-          <w:numId w:val="1"/>
-        </w:numPr>
-      </w:pPr>
-      <w:r>
-        <w:t>Select several themed maps</w:t>
-      </w:r>
-    </w:p>
-    <w:p>
-      <w:pPr>
-        <w:pStyle w:val="ListParagraph"/>
-        <w:numPr>
-          <w:ilvl w:val="0"/>
-          <w:numId w:val="1"/>
-        </w:numPr>
-      </w:pPr>
-      <w:r>
-        <w:t>Manual Location GPS Coordinate entry box</w:t>
-      </w:r>
-    </w:p>
-    <w:p>
-      <w:pPr>
-        <w:pStyle w:val="ListParagraph"/>
-        <w:numPr>
-          <w:ilvl w:val="0"/>
-          <w:numId w:val="1"/>
-        </w:numPr>
-      </w:pPr>
-      <w:r>
-        <w:t>Manual select list for several countries and cities world wide</w:t>
-      </w:r>
-    </w:p>
-    <w:p>
-      <w:pPr>
-        <w:pStyle w:val="ListParagraph"/>
-        <w:numPr>
-          <w:ilvl w:val="0"/>
-          <w:numId w:val="1"/>
-        </w:numPr>
-      </w:pPr>
-      <w:r>
-        <w:t>TLE manual data entry</w:t>
-      </w:r>
-    </w:p>
-    <w:p>
-      <w:pPr>
-        <w:pStyle w:val="ListParagraph"/>
-        <w:numPr>
-          <w:ilvl w:val="0"/>
-          <w:numId w:val="1"/>
-        </w:numPr>
-      </w:pPr>
-      <w:r>
-        <w:t xml:space="preserve">Calculator Display output and calculations (Code by Jens T. </w:t>
-      </w:r>
-      <w:proofErr w:type="spellStart"/>
-      <w:r>
-        <w:t>Satre</w:t>
-      </w:r>
-      <w:proofErr w:type="spellEnd"/>
-      <w:r>
-        <w:t>)</w:t>
-      </w:r>
-    </w:p>
-    <w:p>
-      <w:pPr>
-        <w:pStyle w:val="ListParagraph"/>
-        <w:numPr>
-          <w:ilvl w:val="0"/>
-          <w:numId w:val="1"/>
-        </w:numPr>
-      </w:pPr>
-      <w:r>
-        <w:t xml:space="preserve">Display satellite travel trail on map (Having difficulty translating calculations to </w:t>
-      </w:r>
-      <w:proofErr w:type="spellStart"/>
-      <w:r>
-        <w:t>x,y</w:t>
-      </w:r>
-      <w:proofErr w:type="spellEnd"/>
-      <w:r>
-        <w:t xml:space="preserve"> plot on small map)</w:t>
-      </w:r>
-    </w:p>
-    <w:p>
-      <w:pPr>
-        <w:pStyle w:val="ListParagraph"/>
-        <w:numPr>
-          <w:ilvl w:val="0"/>
-          <w:numId w:val="1"/>
-        </w:numPr>
-      </w:pPr>
-      <w:r>
-        <w:t>Functional Pages:</w:t>
-      </w:r>
-    </w:p>
-    <w:p>
-      <w:pPr>
-        <w:pStyle w:val="ListParagraph"/>
-        <w:numPr>
-          <w:ilvl w:val="1"/>
-          <w:numId w:val="1"/>
-        </w:numPr>
-      </w:pPr>
-      <w:hyperlink r:id="rId11" w:history="1">
-        <w:r>
-          <w:rPr>
-            <w:rStyle w:val="Hyperlink"/>
-          </w:rPr>
-          <w:t>http://mbcarey.com/web/cit261Team/index.html</w:t>
-        </w:r>
-      </w:hyperlink>
-    </w:p>
-    <w:p>
-      <w:pPr>
-        <w:pStyle w:val="ListParagraph"/>
-        <w:numPr>
-          <w:ilvl w:val="1"/>
-          <w:numId w:val="1"/>
-        </w:numPr>
-      </w:pPr>
-      <w:hyperlink r:id="rId12" w:history="1">
-        <w:r>
-          <w:rPr>
-            <w:rStyle w:val="Hyperlink"/>
-          </w:rPr>
-          <w:t>http://mbcarey.com/web/cit261Team/line.html</w:t>
-        </w:r>
-      </w:hyperlink>
-      <w:r>
-        <w:t xml:space="preserve"> </w:t>
-      </w:r>
-    </w:p>
-    <w:p>
-      <w:pPr>
-        <w:pStyle w:val="ListParagraph"/>
-        <w:numPr>
-          <w:ilvl w:val="1"/>
-          <w:numId w:val="1"/>
-        </w:numPr>
-      </w:pPr>
-      <w:hyperlink r:id="rId13" w:history="1">
-        <w:r>
-          <w:rPr>
-            <w:rStyle w:val="Hyperlink"/>
-          </w:rPr>
-          <w:t>http://mbcarey.com/web/cit261Team/lineAnimation.html</w:t>
-        </w:r>
-      </w:hyperlink>
-    </w:p>
-    <w:p>
-      <w:pPr>
-        <w:pStyle w:val="ListParagraph"/>
-        <w:numPr>
-          <w:ilvl w:val="1"/>
-          <w:numId w:val="1"/>
-        </w:numPr>
-      </w:pPr>
-      <w:hyperlink r:id="rId14" w:history="1">
-        <w:r>
-          <w:rPr>
-            <w:rStyle w:val="Hyperlink"/>
-          </w:rPr>
-          <w:t>http://mbcarey.com/web/cit261Team/sine.html</w:t>
-        </w:r>
-      </w:hyperlink>
-      <w:r>
-        <w:t xml:space="preserve"> </w:t>
-      </w:r>
-    </w:p>
-    <w:p>
-      <w:bookmarkStart w:id="0" w:name="_GoBack"/>
-      <w:bookmarkEnd w:id="0"/>
-    </w:p>
     <w:sectPr>
       <w:pgSz w:w="12240" w:h="15840"/>
       <w:pgMar w:top="1440" w:right="1440" w:bottom="1440" w:left="1440" w:header="0" w:footer="720" w:gutter="0"/>
@@ -569,7 +644,7 @@
         <w:rFonts w:ascii="Courier New" w:hAnsi="Courier New" w:cs="Courier New" w:hint="default"/>
       </w:rPr>
     </w:lvl>
-    <w:lvl w:ilvl="2" w:tplc="04090005" w:tentative="1">
+    <w:lvl w:ilvl="2" w:tplc="04090005">
       <w:start w:val="1"/>
       <w:numFmt w:val="bullet"/>
       <w:lvlText w:val=""/>

</xml_diff>